<commit_message>
Signed-off-by: ashuo <478830798@qq.com> new
</commit_message>
<xml_diff>
--- a/doc/SMT-EPS接口文档.docx
+++ b/doc/SMT-EPS接口文档.docx
@@ -1527,8 +1527,6 @@
         </w:rPr>
         <w:t>接口协议表：</w:t>
       </w:r>
-      <w:bookmarkStart w:id="0" w:name="_GoBack"/>
-      <w:bookmarkEnd w:id="0"/>
     </w:p>
     <w:p>
       <w:r>
@@ -2160,8 +2158,29 @@
                 <w:color w:val="2E75B6" w:themeColor="accent1" w:themeShade="BF"/>
                 <w:kern w:val="0"/>
                 <w:sz w:val="20"/>
-              </w:rPr>
-              <w:t>ordBy</w:t>
+                <w:lang w:val="en-US" w:eastAsia="zh-CN"/>
+              </w:rPr>
+              <w:t>o</w:t>
+            </w:r>
+            <w:r>
+              <w:rPr>
+                <w:rFonts w:hint="eastAsia"/>
+                <w:color w:val="2E75B6" w:themeColor="accent1" w:themeShade="BF"/>
+                <w:kern w:val="0"/>
+                <w:sz w:val="20"/>
+              </w:rPr>
+              <w:t>rd</w:t>
+            </w:r>
+            <w:bookmarkStart w:id="0" w:name="_GoBack"/>
+            <w:bookmarkEnd w:id="0"/>
+            <w:r>
+              <w:rPr>
+                <w:rFonts w:hint="eastAsia"/>
+                <w:color w:val="2E75B6" w:themeColor="accent1" w:themeShade="BF"/>
+                <w:kern w:val="0"/>
+                <w:sz w:val="20"/>
+              </w:rPr>
+              <w:t>By</w:t>
             </w:r>
           </w:p>
         </w:tc>
@@ -8028,16 +8047,16 @@
     <w:lsdException w:uiPriority="39" w:name="toc 9"/>
     <w:lsdException w:uiPriority="99" w:name="Normal Indent"/>
     <w:lsdException w:uiPriority="99" w:name="footnote text"/>
-    <w:lsdException w:uiPriority="99" w:semiHidden="0" w:name="annotation text"/>
-    <w:lsdException w:uiPriority="99" w:semiHidden="0" w:name="header"/>
-    <w:lsdException w:uiPriority="99" w:semiHidden="0" w:name="footer"/>
+    <w:lsdException w:qFormat="1" w:uiPriority="99" w:semiHidden="0" w:name="annotation text"/>
+    <w:lsdException w:qFormat="1" w:uiPriority="99" w:semiHidden="0" w:name="header"/>
+    <w:lsdException w:qFormat="1" w:uiPriority="99" w:semiHidden="0" w:name="footer"/>
     <w:lsdException w:uiPriority="99" w:name="index heading"/>
     <w:lsdException w:qFormat="1" w:uiPriority="35" w:name="caption"/>
     <w:lsdException w:uiPriority="99" w:name="table of figures"/>
     <w:lsdException w:uiPriority="99" w:name="envelope address"/>
     <w:lsdException w:uiPriority="99" w:name="envelope return"/>
     <w:lsdException w:uiPriority="99" w:name="footnote reference"/>
-    <w:lsdException w:uiPriority="99" w:name="annotation reference"/>
+    <w:lsdException w:qFormat="1" w:uiPriority="99" w:semiHidden="0" w:name="annotation reference"/>
     <w:lsdException w:uiPriority="99" w:name="line number"/>
     <w:lsdException w:uiPriority="99" w:name="page number"/>
     <w:lsdException w:uiPriority="99" w:name="endnote reference"/>
@@ -8063,7 +8082,7 @@
     <w:lsdException w:qFormat="1" w:unhideWhenUsed="0" w:uiPriority="10" w:semiHidden="0" w:name="Title"/>
     <w:lsdException w:uiPriority="99" w:name="Closing"/>
     <w:lsdException w:uiPriority="99" w:name="Signature"/>
-    <w:lsdException w:uiPriority="1" w:name="Default Paragraph Font"/>
+    <w:lsdException w:uiPriority="1" w:semiHidden="0" w:name="Default Paragraph Font"/>
     <w:lsdException w:uiPriority="99" w:name="Body Text"/>
     <w:lsdException w:uiPriority="99" w:name="Body Text Indent"/>
     <w:lsdException w:uiPriority="99" w:name="List Continue"/>
@@ -8083,8 +8102,8 @@
     <w:lsdException w:uiPriority="99" w:name="Body Text Indent 2"/>
     <w:lsdException w:uiPriority="99" w:name="Body Text Indent 3"/>
     <w:lsdException w:uiPriority="99" w:name="Block Text"/>
-    <w:lsdException w:uiPriority="99" w:semiHidden="0" w:name="Hyperlink"/>
-    <w:lsdException w:uiPriority="99" w:name="FollowedHyperlink"/>
+    <w:lsdException w:qFormat="1" w:uiPriority="99" w:semiHidden="0" w:name="Hyperlink"/>
+    <w:lsdException w:qFormat="1" w:uiPriority="99" w:semiHidden="0" w:name="FollowedHyperlink"/>
     <w:lsdException w:qFormat="1" w:unhideWhenUsed="0" w:uiPriority="22" w:semiHidden="0" w:name="Strong"/>
     <w:lsdException w:qFormat="1" w:unhideWhenUsed="0" w:uiPriority="20" w:semiHidden="0" w:name="Emphasis"/>
     <w:lsdException w:uiPriority="99" w:name="Document Map"/>
@@ -8101,8 +8120,8 @@
     <w:lsdException w:uiPriority="99" w:name="HTML Sample"/>
     <w:lsdException w:uiPriority="99" w:name="HTML Typewriter"/>
     <w:lsdException w:uiPriority="99" w:name="HTML Variable"/>
-    <w:lsdException w:uiPriority="99" w:name="Normal Table"/>
-    <w:lsdException w:uiPriority="99" w:name="annotation subject"/>
+    <w:lsdException w:qFormat="1" w:uiPriority="99" w:semiHidden="0" w:name="Normal Table"/>
+    <w:lsdException w:qFormat="1" w:uiPriority="99" w:semiHidden="0" w:name="annotation subject"/>
     <w:lsdException w:uiPriority="99" w:name="Table Simple 1"/>
     <w:lsdException w:uiPriority="99" w:name="Table Simple 2"/>
     <w:lsdException w:uiPriority="99" w:name="Table Simple 3"/>
@@ -8145,7 +8164,7 @@
     <w:lsdException w:uiPriority="99" w:name="Table Web 1"/>
     <w:lsdException w:uiPriority="99" w:name="Table Web 2"/>
     <w:lsdException w:uiPriority="99" w:name="Table Web 3"/>
-    <w:lsdException w:uiPriority="99" w:name="Balloon Text"/>
+    <w:lsdException w:qFormat="1" w:uiPriority="99" w:semiHidden="0" w:name="Balloon Text"/>
     <w:lsdException w:qFormat="1" w:unhideWhenUsed="0" w:uiPriority="0" w:semiHidden="0" w:name="Table Grid"/>
     <w:lsdException w:uiPriority="99" w:name="Table Theme"/>
     <w:lsdException w:unhideWhenUsed="0" w:uiPriority="60" w:semiHidden="0" w:name="Light Shading"/>
@@ -8335,6 +8354,7 @@
   <w:style w:type="table" w:default="1" w:styleId="14">
     <w:name w:val="Normal Table"/>
     <w:unhideWhenUsed/>
+    <w:qFormat/>
     <w:uiPriority w:val="99"/>
     <w:tblPr>
       <w:tblLayout w:type="fixed"/>
@@ -8352,6 +8372,7 @@
     <w:next w:val="6"/>
     <w:link w:val="21"/>
     <w:unhideWhenUsed/>
+    <w:qFormat/>
     <w:uiPriority w:val="99"/>
     <w:rPr>
       <w:b/>
@@ -8363,6 +8384,7 @@
     <w:basedOn w:val="1"/>
     <w:link w:val="20"/>
     <w:unhideWhenUsed/>
+    <w:qFormat/>
     <w:uiPriority w:val="99"/>
     <w:pPr>
       <w:jc w:val="left"/>
@@ -8373,6 +8395,7 @@
     <w:basedOn w:val="1"/>
     <w:link w:val="22"/>
     <w:unhideWhenUsed/>
+    <w:qFormat/>
     <w:uiPriority w:val="99"/>
     <w:rPr>
       <w:sz w:val="18"/>
@@ -8384,6 +8407,7 @@
     <w:basedOn w:val="1"/>
     <w:link w:val="17"/>
     <w:unhideWhenUsed/>
+    <w:qFormat/>
     <w:uiPriority w:val="99"/>
     <w:pPr>
       <w:tabs>
@@ -8403,6 +8427,7 @@
     <w:basedOn w:val="1"/>
     <w:link w:val="16"/>
     <w:unhideWhenUsed/>
+    <w:qFormat/>
     <w:uiPriority w:val="99"/>
     <w:pPr>
       <w:pBdr>
@@ -8424,6 +8449,7 @@
     <w:name w:val="FollowedHyperlink"/>
     <w:basedOn w:val="10"/>
     <w:unhideWhenUsed/>
+    <w:qFormat/>
     <w:uiPriority w:val="99"/>
     <w:rPr>
       <w:color w:val="954F72" w:themeColor="followedHyperlink"/>
@@ -8439,6 +8465,7 @@
     <w:name w:val="Hyperlink"/>
     <w:basedOn w:val="10"/>
     <w:unhideWhenUsed/>
+    <w:qFormat/>
     <w:uiPriority w:val="99"/>
     <w:rPr>
       <w:color w:val="0563C1" w:themeColor="hyperlink"/>
@@ -8454,6 +8481,7 @@
     <w:name w:val="annotation reference"/>
     <w:basedOn w:val="10"/>
     <w:unhideWhenUsed/>
+    <w:qFormat/>
     <w:uiPriority w:val="99"/>
     <w:rPr>
       <w:sz w:val="21"/>
@@ -8490,6 +8518,7 @@
     <w:name w:val="页眉 字符"/>
     <w:basedOn w:val="10"/>
     <w:link w:val="9"/>
+    <w:qFormat/>
     <w:uiPriority w:val="99"/>
     <w:rPr>
       <w:sz w:val="18"/>
@@ -8500,6 +8529,7 @@
     <w:name w:val="页脚 字符"/>
     <w:basedOn w:val="10"/>
     <w:link w:val="8"/>
+    <w:qFormat/>
     <w:uiPriority w:val="99"/>
     <w:rPr>
       <w:sz w:val="18"/>
@@ -8562,6 +8592,7 @@
     <w:name w:val="批注文字 字符"/>
     <w:basedOn w:val="10"/>
     <w:link w:val="6"/>
+    <w:qFormat/>
     <w:uiPriority w:val="99"/>
     <w:rPr>
       <w:szCs w:val="24"/>
@@ -8572,6 +8603,7 @@
     <w:basedOn w:val="20"/>
     <w:link w:val="5"/>
     <w:semiHidden/>
+    <w:qFormat/>
     <w:uiPriority w:val="99"/>
     <w:rPr>
       <w:b/>
@@ -8584,6 +8616,7 @@
     <w:basedOn w:val="10"/>
     <w:link w:val="7"/>
     <w:semiHidden/>
+    <w:qFormat/>
     <w:uiPriority w:val="99"/>
     <w:rPr>
       <w:sz w:val="18"/>
@@ -8594,6 +8627,7 @@
     <w:name w:val="标题 1 字符"/>
     <w:basedOn w:val="10"/>
     <w:link w:val="2"/>
+    <w:qFormat/>
     <w:uiPriority w:val="9"/>
     <w:rPr>
       <w:b/>
@@ -8607,6 +8641,7 @@
     <w:name w:val="标题 2 字符"/>
     <w:basedOn w:val="10"/>
     <w:link w:val="3"/>
+    <w:qFormat/>
     <w:uiPriority w:val="9"/>
     <w:rPr>
       <w:rFonts w:asciiTheme="majorHAnsi" w:hAnsiTheme="majorHAnsi" w:eastAsiaTheme="majorEastAsia" w:cstheme="majorBidi"/>
@@ -8620,6 +8655,7 @@
     <w:name w:val="标题 3 字符"/>
     <w:basedOn w:val="10"/>
     <w:link w:val="4"/>
+    <w:qFormat/>
     <w:uiPriority w:val="9"/>
     <w:rPr>
       <w:b/>

</xml_diff>